<commit_message>
Change documentation , adding tests.py(not good) , selenium test case
</commit_message>
<xml_diff>
--- a/Docs/Feature Set.docx
+++ b/Docs/Feature Set.docx
@@ -2967,7 +2967,7 @@
         <w:rPr>
           <w:color w:val="37435B"/>
         </w:rPr>
-        <w:t>Profile Manage</w:t>
+        <w:t>Profile View</w:t>
       </w:r>
     </w:p>
     <w:p>
@@ -3102,32 +3102,7 @@
                 <w:sz w:val="26"/>
                 <w:szCs w:val="26"/>
               </w:rPr>
-              <w:t>E</w:t>
-            </w:r>
-            <w:r>
-              <w:rPr>
-                <w:rFonts w:ascii="Corbel" w:eastAsia="Corbel" w:hAnsi="Corbel" w:cs="Corbel"/>
-                <w:sz w:val="26"/>
-                <w:szCs w:val="26"/>
-              </w:rPr>
-              <w:t>ssen</w:t>
-            </w:r>
-            <w:r>
-              <w:rPr>
-                <w:rFonts w:ascii="Corbel" w:eastAsia="Corbel" w:hAnsi="Corbel" w:cs="Corbel"/>
-                <w:spacing w:val="2"/>
-                <w:sz w:val="26"/>
-                <w:szCs w:val="26"/>
-              </w:rPr>
-              <w:t>t</w:t>
-            </w:r>
-            <w:r>
-              <w:rPr>
-                <w:rFonts w:ascii="Corbel" w:eastAsia="Corbel" w:hAnsi="Corbel" w:cs="Corbel"/>
-                <w:sz w:val="26"/>
-                <w:szCs w:val="26"/>
-              </w:rPr>
-              <w:t>ial</w:t>
+              <w:t>Normal</w:t>
             </w:r>
           </w:p>
         </w:tc>
@@ -3493,33 +3468,7 @@
                 <w:sz w:val="26"/>
                 <w:szCs w:val="26"/>
               </w:rPr>
-              <w:t xml:space="preserve">view and </w:t>
-            </w:r>
-            <w:r>
-              <w:rPr>
-                <w:rFonts w:ascii="Corbel" w:eastAsia="Corbel" w:hAnsi="Corbel" w:cs="Corbel"/>
-                <w:spacing w:val="1"/>
-                <w:sz w:val="26"/>
-                <w:szCs w:val="26"/>
-              </w:rPr>
-              <w:t>e</w:t>
-            </w:r>
-            <w:r>
-              <w:rPr>
-                <w:rFonts w:ascii="Corbel" w:eastAsia="Corbel" w:hAnsi="Corbel" w:cs="Corbel"/>
-                <w:sz w:val="26"/>
-                <w:szCs w:val="26"/>
-              </w:rPr>
-              <w:t>dit</w:t>
-            </w:r>
-            <w:r>
-              <w:rPr>
-                <w:rFonts w:ascii="Corbel" w:eastAsia="Corbel" w:hAnsi="Corbel" w:cs="Corbel"/>
-                <w:spacing w:val="-2"/>
-                <w:sz w:val="26"/>
-                <w:szCs w:val="26"/>
-              </w:rPr>
-              <w:t xml:space="preserve"> </w:t>
+              <w:t xml:space="preserve">view </w:t>
             </w:r>
             <w:r>
               <w:rPr>
@@ -3848,7 +3797,7 @@
                 <w:sz w:val="26"/>
                 <w:szCs w:val="26"/>
               </w:rPr>
-              <w:t xml:space="preserve"> by changing email</w:t>
+              <w:t xml:space="preserve"> by through gravatar</w:t>
             </w:r>
           </w:p>
           <w:p>
@@ -5379,6 +5328,26 @@
                 <w:sz w:val="26"/>
                 <w:szCs w:val="26"/>
               </w:rPr>
+              <w:t xml:space="preserve"> and download as excel</w:t>
+            </w:r>
+            <w:bookmarkStart w:id="0" w:name="_GoBack"/>
+            <w:bookmarkEnd w:id="0"/>
+            <w:r>
+              <w:rPr>
+                <w:rFonts w:ascii="Corbel" w:eastAsia="Corbel" w:hAnsi="Corbel" w:cs="Corbel"/>
+                <w:spacing w:val="1"/>
+                <w:sz w:val="26"/>
+                <w:szCs w:val="26"/>
+              </w:rPr>
+              <w:t xml:space="preserve"> </w:t>
+            </w:r>
+            <w:r>
+              <w:rPr>
+                <w:rFonts w:ascii="Corbel" w:eastAsia="Corbel" w:hAnsi="Corbel" w:cs="Corbel"/>
+                <w:spacing w:val="1"/>
+                <w:sz w:val="26"/>
+                <w:szCs w:val="26"/>
+              </w:rPr>
               <w:br/>
             </w:r>
             <w:r>
@@ -5532,10 +5501,7 @@
         </w:sectPr>
       </w:pPr>
     </w:p>
-    <w:p>
-      <w:bookmarkStart w:id="0" w:name="_GoBack"/>
-      <w:bookmarkEnd w:id="0"/>
-    </w:p>
+    <w:p/>
     <w:sectPr>
       <w:pgSz w:w="12240" w:h="15840"/>
       <w:pgMar w:top="1400" w:right="1220" w:bottom="280" w:left="1220" w:header="720" w:footer="720" w:gutter="0"/>

</xml_diff>